<commit_message>
iterating and gridsearch results
</commit_message>
<xml_diff>
--- a/ML_CA2_Word.docx
+++ b/ML_CA2_Word.docx
@@ -519,33 +519,531 @@
       </w:pPr>
       <w:r>
         <w:lastRenderedPageBreak/>
-        <w:t>The models selection:</w:t>
-      </w:r>
-    </w:p>
-    <w:p>
-      <w:r>
-        <w:t xml:space="preserve">First of all we can see this model should give </w:t>
-      </w:r>
-      <w:r>
-        <w:t>a general view of the target rather than a specific result with the input of variables, for this unsupervised models work better than supervised ones</w:t>
-      </w:r>
-      <w:r>
-        <w:t xml:space="preserve"> (a supervised model would better work in a case where we wanted an output </w:t>
-      </w:r>
-      <w:r>
-        <w:t xml:space="preserve">based on the other factors of the </w:t>
-      </w:r>
-      <w:r>
-        <w:t xml:space="preserve">employee, such as if we intended to hire </w:t>
-      </w:r>
-      <w:r>
-        <w:t>new workers who work overtime to fit it in relation to the other factors)</w:t>
-      </w:r>
-      <w:r>
-        <w:t xml:space="preserve">, therefore we should select one such model, after initial dataset profiling we can also see there are plenty of null values, so we should try to use a model that does deal </w:t>
-      </w:r>
-      <w:r>
-        <w:t>with it.</w:t>
+        <w:t>Understanding the data</w:t>
+      </w:r>
+    </w:p>
+    <w:p>
+      <w:r>
+        <w:t xml:space="preserve">First we </w:t>
+      </w:r>
+      <w:r>
+        <w:t xml:space="preserve">need to understand the problem at hand, we are asked to prepare and analyse the data set, </w:t>
+      </w:r>
+      <w:r>
+        <w:t>and we are asked to have job satisfaction and productivity as goals</w:t>
+      </w:r>
+      <w:r>
+        <w:t xml:space="preserve">. Looking at the columns and their descriptions in the attached </w:t>
+      </w:r>
+      <w:r>
+        <w:t xml:space="preserve">document we may consider what are the 3 important factors, job satisfaction (this would be the main factor </w:t>
+      </w:r>
+      <w:r>
+        <w:t xml:space="preserve">for “employee satisfaction”), </w:t>
+      </w:r>
+      <w:r>
+        <w:t xml:space="preserve">performance (this shows how productive an employee </w:t>
+      </w:r>
+      <w:r>
+        <w:t>is)</w:t>
+      </w:r>
+      <w:r>
+        <w:t xml:space="preserve"> and attrition (it is more likely an employee will either leave the company if they are unsatisfied or be fired if unproductive)</w:t>
+      </w:r>
+      <w:r>
+        <w:t>.</w:t>
+      </w:r>
+    </w:p>
+    <w:p>
+      <w:r>
+        <w:t>After this understanding we use pandas profiling</w:t>
+      </w:r>
+      <w:r>
+        <w:t xml:space="preserve"> to get a wide view of the dataset, </w:t>
+      </w:r>
+      <w:r>
+        <w:t>looking at the parameters we can see</w:t>
+      </w:r>
+      <w:r>
+        <w:t>:</w:t>
+      </w:r>
+    </w:p>
+    <w:p>
+      <w:pPr>
+        <w:pStyle w:val="ListParagraph"/>
+        <w:numPr>
+          <w:ilvl w:val="0"/>
+          <w:numId w:val="1"/>
+        </w:numPr>
+      </w:pPr>
+      <w:r>
+        <w:t>J</w:t>
+      </w:r>
+      <w:r>
+        <w:t xml:space="preserve">ob satisfaction </w:t>
+      </w:r>
+      <w:r>
+        <w:t xml:space="preserve">has a </w:t>
+      </w:r>
+      <w:r>
+        <w:t xml:space="preserve">rather even distribution, </w:t>
+      </w:r>
+      <w:r>
+        <w:t xml:space="preserve">although we can see a high concentration of </w:t>
+      </w:r>
+      <w:r>
+        <w:t xml:space="preserve">low satisfaction results and a </w:t>
+      </w:r>
+      <w:r>
+        <w:t>wide variation of higher values</w:t>
+      </w:r>
+      <w:r>
+        <w:t xml:space="preserve"> and the average value is in the mid values</w:t>
+      </w:r>
+      <w:r>
+        <w:t>;</w:t>
+      </w:r>
+    </w:p>
+    <w:p>
+      <w:pPr>
+        <w:pStyle w:val="ListParagraph"/>
+        <w:numPr>
+          <w:ilvl w:val="0"/>
+          <w:numId w:val="1"/>
+        </w:numPr>
+      </w:pPr>
+      <w:r>
+        <w:t>Performance</w:t>
+      </w:r>
+      <w:r>
+        <w:t xml:space="preserve"> </w:t>
+      </w:r>
+      <w:r>
+        <w:t xml:space="preserve">rating tends to be </w:t>
+      </w:r>
+      <w:r>
+        <w:t>on the middle,</w:t>
+      </w:r>
+      <w:r>
+        <w:t xml:space="preserve"> </w:t>
+      </w:r>
+      <w:r>
+        <w:t>with most values falling close to this average;</w:t>
+      </w:r>
+    </w:p>
+    <w:p>
+      <w:pPr>
+        <w:pStyle w:val="ListParagraph"/>
+        <w:numPr>
+          <w:ilvl w:val="0"/>
+          <w:numId w:val="1"/>
+        </w:numPr>
+      </w:pPr>
+      <w:r>
+        <w:t xml:space="preserve">Attrition is an unbalanced class </w:t>
+      </w:r>
+      <w:r>
+        <w:t>with just 2 classes, if we chose this as the target in supervised models it is a binary option.</w:t>
+      </w:r>
+    </w:p>
+    <w:p>
+      <w:r>
+        <w:t>W</w:t>
+      </w:r>
+      <w:r>
+        <w:t>e can</w:t>
+      </w:r>
+      <w:r>
+        <w:t xml:space="preserve"> also</w:t>
+      </w:r>
+      <w:r>
+        <w:t xml:space="preserve"> see there are plenty of columns</w:t>
+      </w:r>
+      <w:r>
+        <w:t xml:space="preserve"> (including the ones above)</w:t>
+      </w:r>
+      <w:r>
+        <w:t xml:space="preserve"> with about 10% of their data missing, but if we try removing all rows with n</w:t>
+      </w:r>
+      <w:r>
+        <w:t xml:space="preserve">ull </w:t>
+      </w:r>
+      <w:r>
+        <w:t>values,</w:t>
+      </w:r>
+      <w:r>
+        <w:t xml:space="preserve"> we </w:t>
+      </w:r>
+      <w:r>
+        <w:t>verify those are not the same rows and the dataset becomes too small</w:t>
+      </w:r>
+      <w:r>
+        <w:t xml:space="preserve"> s</w:t>
+      </w:r>
+      <w:r>
+        <w:t>h</w:t>
+      </w:r>
+      <w:r>
+        <w:t>ould we drop all the rows containing such</w:t>
+      </w:r>
+      <w:r>
+        <w:t xml:space="preserve">. </w:t>
+      </w:r>
+    </w:p>
+    <w:p>
+      <w:r>
+        <w:t>As such we have 3 options: replace</w:t>
+      </w:r>
+      <w:r>
+        <w:t xml:space="preserve"> values</w:t>
+      </w:r>
+      <w:r>
+        <w:t xml:space="preserve">, </w:t>
+      </w:r>
+      <w:r>
+        <w:t>drop columns/rows</w:t>
+      </w:r>
+      <w:r>
+        <w:t xml:space="preserve"> or</w:t>
+      </w:r>
+      <w:r>
+        <w:t xml:space="preserve"> use an algorithm that can deal with those</w:t>
+      </w:r>
+      <w:r>
+        <w:t>.</w:t>
+      </w:r>
+      <w:r>
+        <w:t xml:space="preserve"> </w:t>
+      </w:r>
+    </w:p>
+    <w:p>
+      <w:r>
+        <w:t>To the effect we run a PCA model with all the null values changed into an obvious outlier</w:t>
+      </w:r>
+      <w:r>
+        <w:t xml:space="preserve"> (-999), this is possible since only a small percentage </w:t>
+      </w:r>
+      <w:r>
+        <w:t>of each column’s values are null</w:t>
+      </w:r>
+      <w:r>
+        <w:t xml:space="preserve">, this was chosen as a model that tends to deal well with outliers </w:t>
+      </w:r>
+      <w:r>
+        <w:t>if they exist in small quantities</w:t>
+      </w:r>
+      <w:r>
+        <w:t xml:space="preserve">. </w:t>
+      </w:r>
+    </w:p>
+    <w:p>
+      <w:r>
+        <w:t>From the PCA we can see</w:t>
+      </w:r>
+      <w:r>
+        <w:t>:</w:t>
+      </w:r>
+    </w:p>
+    <w:p>
+      <w:pPr>
+        <w:pStyle w:val="ListParagraph"/>
+        <w:numPr>
+          <w:ilvl w:val="0"/>
+          <w:numId w:val="2"/>
+        </w:numPr>
+      </w:pPr>
+      <w:r>
+        <w:t>J</w:t>
+      </w:r>
+      <w:r>
+        <w:t xml:space="preserve">ob satisfaction </w:t>
+      </w:r>
+      <w:r>
+        <w:t xml:space="preserve">is </w:t>
+      </w:r>
+      <w:r>
+        <w:t>mostly related with salaries (monthly and daily rate)</w:t>
+      </w:r>
+      <w:r>
+        <w:t xml:space="preserve">, employee number and standard hours. </w:t>
+      </w:r>
+    </w:p>
+    <w:p>
+      <w:pPr>
+        <w:pStyle w:val="ListParagraph"/>
+        <w:numPr>
+          <w:ilvl w:val="0"/>
+          <w:numId w:val="2"/>
+        </w:numPr>
+      </w:pPr>
+      <w:r>
+        <w:t>A</w:t>
+      </w:r>
+      <w:r>
+        <w:t xml:space="preserve">ttrition the </w:t>
+      </w:r>
+      <w:r>
+        <w:t xml:space="preserve">same factors are </w:t>
+      </w:r>
+      <w:r>
+        <w:t xml:space="preserve">related, alongside </w:t>
+      </w:r>
+      <w:r>
+        <w:t>with the number of companies they worked what salary hikes they have and how many years have they worked.</w:t>
+      </w:r>
+    </w:p>
+    <w:p>
+      <w:pPr>
+        <w:pStyle w:val="ListParagraph"/>
+        <w:numPr>
+          <w:ilvl w:val="0"/>
+          <w:numId w:val="2"/>
+        </w:numPr>
+      </w:pPr>
+      <w:r>
+        <w:t>For p</w:t>
+      </w:r>
+      <w:r>
+        <w:t xml:space="preserve">roductivity I went </w:t>
+      </w:r>
+      <w:r>
+        <w:t>up to a total of 17 parameters and it seemed</w:t>
+      </w:r>
+      <w:r>
+        <w:t xml:space="preserve"> not to appear in any high</w:t>
+      </w:r>
+      <w:r>
+        <w:t xml:space="preserve"> related set</w:t>
+      </w:r>
+      <w:r>
+        <w:t xml:space="preserve">, so </w:t>
+      </w:r>
+      <w:r>
+        <w:t xml:space="preserve">as would be guessed from the high concentration of the values seen in the profiling there seems not to be </w:t>
+      </w:r>
+      <w:r>
+        <w:t>any factor set that relates more or less to it</w:t>
+      </w:r>
+      <w:r>
+        <w:t>.</w:t>
+      </w:r>
+      <w:r>
+        <w:t xml:space="preserve"> </w:t>
+      </w:r>
+    </w:p>
+    <w:p>
+      <w:r>
+        <w:t>As such attrition seems to be the best option for the</w:t>
+      </w:r>
+      <w:r>
+        <w:t xml:space="preserve"> supervised algorithms</w:t>
+      </w:r>
+      <w:r>
+        <w:t xml:space="preserve"> is to go with </w:t>
+      </w:r>
+      <w:r>
+        <w:t>A</w:t>
+      </w:r>
+      <w:r>
+        <w:t xml:space="preserve">ttrition, and if we need to deal with null values we could drop the columns other than the </w:t>
+      </w:r>
+      <w:r>
+        <w:t xml:space="preserve">9 columns found in the pca and then </w:t>
+      </w:r>
+      <w:r>
+        <w:t>work reconsider what to do</w:t>
+      </w:r>
+    </w:p>
+    <w:p>
+      <w:r>
+        <w:br w:type="page"/>
+      </w:r>
+    </w:p>
+    <w:p>
+      <w:pPr>
+        <w:pStyle w:val="Title"/>
+      </w:pPr>
+      <w:r>
+        <w:lastRenderedPageBreak/>
+        <w:t>Supervised learning</w:t>
+      </w:r>
+      <w:r>
+        <w:t>:</w:t>
+      </w:r>
+    </w:p>
+    <w:p>
+      <w:r>
+        <w:t xml:space="preserve">While there are many options for supervised learning </w:t>
+      </w:r>
+      <w:r>
+        <w:t xml:space="preserve">not all of them can deal with null values or imbalanced classes, this is the reason why I chose to use the xgboost classifier for a random tree </w:t>
+      </w:r>
+      <w:r>
+        <w:t>algorithm with a binary</w:t>
+      </w:r>
+      <w:r>
+        <w:t xml:space="preserve"> option, this algorithm accepts null values in the features columns and </w:t>
+      </w:r>
+      <w:r>
+        <w:t>allows us to set ‘scale_pos_weight’ to deal with unbalanced classes</w:t>
+      </w:r>
+      <w:r>
+        <w:t>, so we just need to deal with the null values in the target</w:t>
+      </w:r>
+      <w:r>
+        <w:t xml:space="preserve"> “</w:t>
+      </w:r>
+      <w:r>
+        <w:t>Attrition</w:t>
+      </w:r>
+      <w:r>
+        <w:t xml:space="preserve">” column, since there is less than 50% </w:t>
+      </w:r>
+      <w:r>
+        <w:t xml:space="preserve">I’ve decided to drop those rows, after selecting </w:t>
+      </w:r>
+      <w:r>
+        <w:t xml:space="preserve">the objective as binary and </w:t>
+      </w:r>
+      <w:r>
+        <w:t xml:space="preserve">evaluation of the model as merror I use a gridsearch to find the set of </w:t>
+      </w:r>
+      <w:r>
+        <w:t>parameters with the best accuracy, we ended up with</w:t>
+      </w:r>
+      <w:r>
+        <w:t>:</w:t>
+      </w:r>
+    </w:p>
+    <w:p>
+      <w:r>
+        <w:rPr>
+          <w:noProof/>
+        </w:rPr>
+        <w:drawing>
+          <wp:anchor distT="0" distB="0" distL="114300" distR="114300" simplePos="0" relativeHeight="251659264" behindDoc="0" locked="0" layoutInCell="1" allowOverlap="1" wp14:anchorId="7C296FD2" wp14:editId="7E4ACED3">
+            <wp:simplePos x="0" y="0"/>
+            <wp:positionH relativeFrom="margin">
+              <wp:align>left</wp:align>
+            </wp:positionH>
+            <wp:positionV relativeFrom="paragraph">
+              <wp:posOffset>866140</wp:posOffset>
+            </wp:positionV>
+            <wp:extent cx="4514850" cy="3239135"/>
+            <wp:effectExtent l="0" t="0" r="0" b="0"/>
+            <wp:wrapTopAndBottom/>
+            <wp:docPr id="1640141835" name="Picture 1"/>
+            <wp:cNvGraphicFramePr>
+              <a:graphicFrameLocks xmlns:a="http://schemas.openxmlformats.org/drawingml/2006/main" noChangeAspect="1"/>
+            </wp:cNvGraphicFramePr>
+            <a:graphic xmlns:a="http://schemas.openxmlformats.org/drawingml/2006/main">
+              <a:graphicData uri="http://schemas.openxmlformats.org/drawingml/2006/picture">
+                <pic:pic xmlns:pic="http://schemas.openxmlformats.org/drawingml/2006/picture">
+                  <pic:nvPicPr>
+                    <pic:cNvPr id="0" name="Picture 1"/>
+                    <pic:cNvPicPr>
+                      <a:picLocks noChangeAspect="1" noChangeArrowheads="1"/>
+                    </pic:cNvPicPr>
+                  </pic:nvPicPr>
+                  <pic:blipFill>
+                    <a:blip r:embed="rId5">
+                      <a:extLst>
+                        <a:ext uri="{28A0092B-C50C-407E-A947-70E740481C1C}">
+                          <a14:useLocalDpi xmlns:a14="http://schemas.microsoft.com/office/drawing/2010/main" val="0"/>
+                        </a:ext>
+                      </a:extLst>
+                    </a:blip>
+                    <a:srcRect/>
+                    <a:stretch>
+                      <a:fillRect/>
+                    </a:stretch>
+                  </pic:blipFill>
+                  <pic:spPr bwMode="auto">
+                    <a:xfrm>
+                      <a:off x="0" y="0"/>
+                      <a:ext cx="4514850" cy="3239135"/>
+                    </a:xfrm>
+                    <a:prstGeom prst="rect">
+                      <a:avLst/>
+                    </a:prstGeom>
+                    <a:noFill/>
+                    <a:ln>
+                      <a:noFill/>
+                    </a:ln>
+                  </pic:spPr>
+                </pic:pic>
+              </a:graphicData>
+            </a:graphic>
+            <wp14:sizeRelH relativeFrom="margin">
+              <wp14:pctWidth>0</wp14:pctWidth>
+            </wp14:sizeRelH>
+            <wp14:sizeRelV relativeFrom="margin">
+              <wp14:pctHeight>0</wp14:pctHeight>
+            </wp14:sizeRelV>
+          </wp:anchor>
+        </w:drawing>
+      </w:r>
+      <w:r>
+        <w:drawing>
+          <wp:anchor distT="0" distB="0" distL="114300" distR="114300" simplePos="0" relativeHeight="251658240" behindDoc="0" locked="0" layoutInCell="1" allowOverlap="1" wp14:anchorId="165907BD" wp14:editId="218D98FA">
+            <wp:simplePos x="0" y="0"/>
+            <wp:positionH relativeFrom="column">
+              <wp:posOffset>3810</wp:posOffset>
+            </wp:positionH>
+            <wp:positionV relativeFrom="paragraph">
+              <wp:posOffset>-635</wp:posOffset>
+            </wp:positionV>
+            <wp:extent cx="6120130" cy="577215"/>
+            <wp:effectExtent l="0" t="0" r="0" b="0"/>
+            <wp:wrapTopAndBottom/>
+            <wp:docPr id="1987662895" name="Picture 1"/>
+            <wp:cNvGraphicFramePr>
+              <a:graphicFrameLocks xmlns:a="http://schemas.openxmlformats.org/drawingml/2006/main" noChangeAspect="1"/>
+            </wp:cNvGraphicFramePr>
+            <a:graphic xmlns:a="http://schemas.openxmlformats.org/drawingml/2006/main">
+              <a:graphicData uri="http://schemas.openxmlformats.org/drawingml/2006/picture">
+                <pic:pic xmlns:pic="http://schemas.openxmlformats.org/drawingml/2006/picture">
+                  <pic:nvPicPr>
+                    <pic:cNvPr id="1987662895" name=""/>
+                    <pic:cNvPicPr/>
+                  </pic:nvPicPr>
+                  <pic:blipFill>
+                    <a:blip r:embed="rId6">
+                      <a:extLst>
+                        <a:ext uri="{28A0092B-C50C-407E-A947-70E740481C1C}">
+                          <a14:useLocalDpi xmlns:a14="http://schemas.microsoft.com/office/drawing/2010/main" val="0"/>
+                        </a:ext>
+                      </a:extLst>
+                    </a:blip>
+                    <a:stretch>
+                      <a:fillRect/>
+                    </a:stretch>
+                  </pic:blipFill>
+                  <pic:spPr>
+                    <a:xfrm>
+                      <a:off x="0" y="0"/>
+                      <a:ext cx="6120130" cy="577215"/>
+                    </a:xfrm>
+                    <a:prstGeom prst="rect">
+                      <a:avLst/>
+                    </a:prstGeom>
+                  </pic:spPr>
+                </pic:pic>
+              </a:graphicData>
+            </a:graphic>
+          </wp:anchor>
+        </w:drawing>
+      </w:r>
+      <w:r>
+        <w:t>Fig1. Output from Gridsearch</w:t>
+      </w:r>
+    </w:p>
+    <w:p>
+      <w:r>
+        <w:t xml:space="preserve">Fig2. Accuracy vs </w:t>
+      </w:r>
+      <w:r>
+        <w:t>test/train</w:t>
       </w:r>
     </w:p>
     <w:p/>
@@ -563,6 +1061,243 @@
     </w:sectPr>
   </w:body>
 </w:document>
+</file>
+
+<file path=word/numbering.xml><?xml version="1.0" encoding="utf-8"?>
+<w:numbering xmlns:wpc="http://schemas.microsoft.com/office/word/2010/wordprocessingCanvas" xmlns:cx="http://schemas.microsoft.com/office/drawing/2014/chartex" xmlns:cx1="http://schemas.microsoft.com/office/drawing/2015/9/8/chartex" xmlns:cx2="http://schemas.microsoft.com/office/drawing/2015/10/21/chartex" xmlns:cx3="http://schemas.microsoft.com/office/drawing/2016/5/9/chartex" xmlns:cx4="http://schemas.microsoft.com/office/drawing/2016/5/10/chartex" xmlns:cx5="http://schemas.microsoft.com/office/drawing/2016/5/11/chartex" xmlns:cx6="http://schemas.microsoft.com/office/drawing/2016/5/12/chartex" xmlns:cx7="http://schemas.microsoft.com/office/drawing/2016/5/13/chartex" xmlns:cx8="http://schemas.microsoft.com/office/drawing/2016/5/14/chartex" xmlns:mc="http://schemas.openxmlformats.org/markup-compatibility/2006" xmlns:aink="http://schemas.microsoft.com/office/drawing/2016/ink" xmlns:am3d="http://schemas.microsoft.com/office/drawing/2017/model3d" xmlns:o="urn:schemas-microsoft-com:office:office" xmlns:oel="http://schemas.microsoft.com/office/2019/extlst" xmlns:r="http://schemas.openxmlformats.org/officeDocument/2006/relationships" xmlns:m="http://schemas.openxmlformats.org/officeDocument/2006/math" xmlns:v="urn:schemas-microsoft-com:vml" xmlns:wp14="http://schemas.microsoft.com/office/word/2010/wordprocessingDrawing" xmlns:wp="http://schemas.openxmlformats.org/drawingml/2006/wordprocessingDrawing" xmlns:w10="urn:schemas-microsoft-com:office:word" xmlns:w="http://schemas.openxmlformats.org/wordprocessingml/2006/main" xmlns:w14="http://schemas.microsoft.com/office/word/2010/wordml" xmlns:w15="http://schemas.microsoft.com/office/word/2012/wordml" xmlns:w16cex="http://schemas.microsoft.com/office/word/2018/wordml/cex" xmlns:w16cid="http://schemas.microsoft.com/office/word/2016/wordml/cid" xmlns:w16="http://schemas.microsoft.com/office/word/2018/wordml" xmlns:w16sdtdh="http://schemas.microsoft.com/office/word/2020/wordml/sdtdatahash" xmlns:w16se="http://schemas.microsoft.com/office/word/2015/wordml/symex" xmlns:wpg="http://schemas.microsoft.com/office/word/2010/wordprocessingGroup" xmlns:wpi="http://schemas.microsoft.com/office/word/2010/wordprocessingInk" xmlns:wne="http://schemas.microsoft.com/office/word/2006/wordml" xmlns:wps="http://schemas.microsoft.com/office/word/2010/wordprocessingShape" mc:Ignorable="w14 w15 w16se w16cid w16 w16cex w16sdtdh wp14">
+  <w:abstractNum w:abstractNumId="0" w15:restartNumberingAfterBreak="0">
+    <w:nsid w:val="0B7B0D5D"/>
+    <w:multiLevelType w:val="hybridMultilevel"/>
+    <w:tmpl w:val="A836951C"/>
+    <w:lvl w:ilvl="0" w:tplc="18090001">
+      <w:start w:val="1"/>
+      <w:numFmt w:val="bullet"/>
+      <w:lvlText w:val=""/>
+      <w:lvlJc w:val="left"/>
+      <w:pPr>
+        <w:ind w:left="720" w:hanging="360"/>
+      </w:pPr>
+      <w:rPr>
+        <w:rFonts w:ascii="Symbol" w:hAnsi="Symbol" w:hint="default"/>
+      </w:rPr>
+    </w:lvl>
+    <w:lvl w:ilvl="1" w:tplc="18090003" w:tentative="1">
+      <w:start w:val="1"/>
+      <w:numFmt w:val="bullet"/>
+      <w:lvlText w:val="o"/>
+      <w:lvlJc w:val="left"/>
+      <w:pPr>
+        <w:ind w:left="1440" w:hanging="360"/>
+      </w:pPr>
+      <w:rPr>
+        <w:rFonts w:ascii="Courier New" w:hAnsi="Courier New" w:cs="Courier New" w:hint="default"/>
+      </w:rPr>
+    </w:lvl>
+    <w:lvl w:ilvl="2" w:tplc="18090005" w:tentative="1">
+      <w:start w:val="1"/>
+      <w:numFmt w:val="bullet"/>
+      <w:lvlText w:val=""/>
+      <w:lvlJc w:val="left"/>
+      <w:pPr>
+        <w:ind w:left="2160" w:hanging="360"/>
+      </w:pPr>
+      <w:rPr>
+        <w:rFonts w:ascii="Wingdings" w:hAnsi="Wingdings" w:hint="default"/>
+      </w:rPr>
+    </w:lvl>
+    <w:lvl w:ilvl="3" w:tplc="18090001" w:tentative="1">
+      <w:start w:val="1"/>
+      <w:numFmt w:val="bullet"/>
+      <w:lvlText w:val=""/>
+      <w:lvlJc w:val="left"/>
+      <w:pPr>
+        <w:ind w:left="2880" w:hanging="360"/>
+      </w:pPr>
+      <w:rPr>
+        <w:rFonts w:ascii="Symbol" w:hAnsi="Symbol" w:hint="default"/>
+      </w:rPr>
+    </w:lvl>
+    <w:lvl w:ilvl="4" w:tplc="18090003" w:tentative="1">
+      <w:start w:val="1"/>
+      <w:numFmt w:val="bullet"/>
+      <w:lvlText w:val="o"/>
+      <w:lvlJc w:val="left"/>
+      <w:pPr>
+        <w:ind w:left="3600" w:hanging="360"/>
+      </w:pPr>
+      <w:rPr>
+        <w:rFonts w:ascii="Courier New" w:hAnsi="Courier New" w:cs="Courier New" w:hint="default"/>
+      </w:rPr>
+    </w:lvl>
+    <w:lvl w:ilvl="5" w:tplc="18090005" w:tentative="1">
+      <w:start w:val="1"/>
+      <w:numFmt w:val="bullet"/>
+      <w:lvlText w:val=""/>
+      <w:lvlJc w:val="left"/>
+      <w:pPr>
+        <w:ind w:left="4320" w:hanging="360"/>
+      </w:pPr>
+      <w:rPr>
+        <w:rFonts w:ascii="Wingdings" w:hAnsi="Wingdings" w:hint="default"/>
+      </w:rPr>
+    </w:lvl>
+    <w:lvl w:ilvl="6" w:tplc="18090001" w:tentative="1">
+      <w:start w:val="1"/>
+      <w:numFmt w:val="bullet"/>
+      <w:lvlText w:val=""/>
+      <w:lvlJc w:val="left"/>
+      <w:pPr>
+        <w:ind w:left="5040" w:hanging="360"/>
+      </w:pPr>
+      <w:rPr>
+        <w:rFonts w:ascii="Symbol" w:hAnsi="Symbol" w:hint="default"/>
+      </w:rPr>
+    </w:lvl>
+    <w:lvl w:ilvl="7" w:tplc="18090003" w:tentative="1">
+      <w:start w:val="1"/>
+      <w:numFmt w:val="bullet"/>
+      <w:lvlText w:val="o"/>
+      <w:lvlJc w:val="left"/>
+      <w:pPr>
+        <w:ind w:left="5760" w:hanging="360"/>
+      </w:pPr>
+      <w:rPr>
+        <w:rFonts w:ascii="Courier New" w:hAnsi="Courier New" w:cs="Courier New" w:hint="default"/>
+      </w:rPr>
+    </w:lvl>
+    <w:lvl w:ilvl="8" w:tplc="18090005" w:tentative="1">
+      <w:start w:val="1"/>
+      <w:numFmt w:val="bullet"/>
+      <w:lvlText w:val=""/>
+      <w:lvlJc w:val="left"/>
+      <w:pPr>
+        <w:ind w:left="6480" w:hanging="360"/>
+      </w:pPr>
+      <w:rPr>
+        <w:rFonts w:ascii="Wingdings" w:hAnsi="Wingdings" w:hint="default"/>
+      </w:rPr>
+    </w:lvl>
+  </w:abstractNum>
+  <w:abstractNum w:abstractNumId="1" w15:restartNumberingAfterBreak="0">
+    <w:nsid w:val="57AA5822"/>
+    <w:multiLevelType w:val="hybridMultilevel"/>
+    <w:tmpl w:val="C9DA2598"/>
+    <w:lvl w:ilvl="0" w:tplc="18090001">
+      <w:start w:val="1"/>
+      <w:numFmt w:val="bullet"/>
+      <w:lvlText w:val=""/>
+      <w:lvlJc w:val="left"/>
+      <w:pPr>
+        <w:ind w:left="765" w:hanging="360"/>
+      </w:pPr>
+      <w:rPr>
+        <w:rFonts w:ascii="Symbol" w:hAnsi="Symbol" w:hint="default"/>
+      </w:rPr>
+    </w:lvl>
+    <w:lvl w:ilvl="1" w:tplc="18090003" w:tentative="1">
+      <w:start w:val="1"/>
+      <w:numFmt w:val="bullet"/>
+      <w:lvlText w:val="o"/>
+      <w:lvlJc w:val="left"/>
+      <w:pPr>
+        <w:ind w:left="1485" w:hanging="360"/>
+      </w:pPr>
+      <w:rPr>
+        <w:rFonts w:ascii="Courier New" w:hAnsi="Courier New" w:cs="Courier New" w:hint="default"/>
+      </w:rPr>
+    </w:lvl>
+    <w:lvl w:ilvl="2" w:tplc="18090005" w:tentative="1">
+      <w:start w:val="1"/>
+      <w:numFmt w:val="bullet"/>
+      <w:lvlText w:val=""/>
+      <w:lvlJc w:val="left"/>
+      <w:pPr>
+        <w:ind w:left="2205" w:hanging="360"/>
+      </w:pPr>
+      <w:rPr>
+        <w:rFonts w:ascii="Wingdings" w:hAnsi="Wingdings" w:hint="default"/>
+      </w:rPr>
+    </w:lvl>
+    <w:lvl w:ilvl="3" w:tplc="18090001" w:tentative="1">
+      <w:start w:val="1"/>
+      <w:numFmt w:val="bullet"/>
+      <w:lvlText w:val=""/>
+      <w:lvlJc w:val="left"/>
+      <w:pPr>
+        <w:ind w:left="2925" w:hanging="360"/>
+      </w:pPr>
+      <w:rPr>
+        <w:rFonts w:ascii="Symbol" w:hAnsi="Symbol" w:hint="default"/>
+      </w:rPr>
+    </w:lvl>
+    <w:lvl w:ilvl="4" w:tplc="18090003" w:tentative="1">
+      <w:start w:val="1"/>
+      <w:numFmt w:val="bullet"/>
+      <w:lvlText w:val="o"/>
+      <w:lvlJc w:val="left"/>
+      <w:pPr>
+        <w:ind w:left="3645" w:hanging="360"/>
+      </w:pPr>
+      <w:rPr>
+        <w:rFonts w:ascii="Courier New" w:hAnsi="Courier New" w:cs="Courier New" w:hint="default"/>
+      </w:rPr>
+    </w:lvl>
+    <w:lvl w:ilvl="5" w:tplc="18090005" w:tentative="1">
+      <w:start w:val="1"/>
+      <w:numFmt w:val="bullet"/>
+      <w:lvlText w:val=""/>
+      <w:lvlJc w:val="left"/>
+      <w:pPr>
+        <w:ind w:left="4365" w:hanging="360"/>
+      </w:pPr>
+      <w:rPr>
+        <w:rFonts w:ascii="Wingdings" w:hAnsi="Wingdings" w:hint="default"/>
+      </w:rPr>
+    </w:lvl>
+    <w:lvl w:ilvl="6" w:tplc="18090001" w:tentative="1">
+      <w:start w:val="1"/>
+      <w:numFmt w:val="bullet"/>
+      <w:lvlText w:val=""/>
+      <w:lvlJc w:val="left"/>
+      <w:pPr>
+        <w:ind w:left="5085" w:hanging="360"/>
+      </w:pPr>
+      <w:rPr>
+        <w:rFonts w:ascii="Symbol" w:hAnsi="Symbol" w:hint="default"/>
+      </w:rPr>
+    </w:lvl>
+    <w:lvl w:ilvl="7" w:tplc="18090003" w:tentative="1">
+      <w:start w:val="1"/>
+      <w:numFmt w:val="bullet"/>
+      <w:lvlText w:val="o"/>
+      <w:lvlJc w:val="left"/>
+      <w:pPr>
+        <w:ind w:left="5805" w:hanging="360"/>
+      </w:pPr>
+      <w:rPr>
+        <w:rFonts w:ascii="Courier New" w:hAnsi="Courier New" w:cs="Courier New" w:hint="default"/>
+      </w:rPr>
+    </w:lvl>
+    <w:lvl w:ilvl="8" w:tplc="18090005" w:tentative="1">
+      <w:start w:val="1"/>
+      <w:numFmt w:val="bullet"/>
+      <w:lvlText w:val=""/>
+      <w:lvlJc w:val="left"/>
+      <w:pPr>
+        <w:ind w:left="6525" w:hanging="360"/>
+      </w:pPr>
+      <w:rPr>
+        <w:rFonts w:ascii="Wingdings" w:hAnsi="Wingdings" w:hint="default"/>
+      </w:rPr>
+    </w:lvl>
+  </w:abstractNum>
+  <w:num w:numId="1" w16cid:durableId="208759960">
+    <w:abstractNumId w:val="1"/>
+  </w:num>
+  <w:num w:numId="2" w16cid:durableId="1364482434">
+    <w:abstractNumId w:val="0"/>
+  </w:num>
+</w:numbering>
 </file>
 
 <file path=word/styles.xml><?xml version="1.0" encoding="utf-8"?>
@@ -1045,6 +1780,17 @@
       <w:szCs w:val="56"/>
     </w:rPr>
   </w:style>
+  <w:style w:type="paragraph" w:styleId="ListParagraph">
+    <w:name w:val="List Paragraph"/>
+    <w:basedOn w:val="Normal"/>
+    <w:uiPriority w:val="34"/>
+    <w:qFormat/>
+    <w:rsid w:val="00CB099B"/>
+    <w:pPr>
+      <w:ind w:left="720"/>
+      <w:contextualSpacing/>
+    </w:pPr>
+  </w:style>
 </w:styles>
 </file>
 

</xml_diff>

<commit_message>
iterations and rerunning with fixed hyperparameters overnight
</commit_message>
<xml_diff>
--- a/ML_CA2_Word.docx
+++ b/ML_CA2_Word.docx
@@ -319,7 +319,13 @@
           </w:tcPr>
           <w:p>
             <w:r>
-              <w:t>05/</w:t>
+              <w:t>0</w:t>
+            </w:r>
+            <w:r>
+              <w:t>7</w:t>
+            </w:r>
+            <w:r>
+              <w:t>/</w:t>
             </w:r>
             <w:r>
               <w:t>01/2024</w:t>
@@ -810,6 +816,12 @@
       <w:r>
         <w:t>”, redundant with either daily or monthly rate</w:t>
       </w:r>
+      <w:r>
+        <w:t xml:space="preserve"> and standard hours mix, could have been used </w:t>
+      </w:r>
+      <w:r>
+        <w:t>instead of that set</w:t>
+      </w:r>
     </w:p>
     <w:p>
       <w:pPr>
@@ -831,7 +843,13 @@
         <w:t>” redundant w</w:t>
       </w:r>
       <w:r>
-        <w:t>ith current role.</w:t>
+        <w:t>ith current role</w:t>
+      </w:r>
+      <w:r>
+        <w:t>, as current role includes non-promoted roles</w:t>
+      </w:r>
+      <w:r>
+        <w:t>.</w:t>
       </w:r>
     </w:p>
     <w:p>
@@ -840,14 +858,161 @@
       </w:r>
     </w:p>
     <w:p>
-      <w:pPr>
-        <w:rPr>
-          <w:rFonts w:asciiTheme="majorHAnsi" w:eastAsiaTheme="majorEastAsia" w:hAnsiTheme="majorHAnsi" w:cstheme="majorBidi"/>
-          <w:spacing w:val="-10"/>
-          <w:kern w:val="28"/>
-          <w:sz w:val="56"/>
-          <w:szCs w:val="56"/>
-        </w:rPr>
+      <w:r>
+        <w:br w:type="page"/>
+      </w:r>
+    </w:p>
+    <w:p>
+      <w:pPr>
+        <w:pStyle w:val="Title"/>
+      </w:pPr>
+      <w:proofErr w:type="gramStart"/>
+      <w:r>
+        <w:lastRenderedPageBreak/>
+        <w:t>Models</w:t>
+      </w:r>
+      <w:proofErr w:type="gramEnd"/>
+      <w:r>
+        <w:t xml:space="preserve"> </w:t>
+      </w:r>
+      <w:r>
+        <w:t>choices:</w:t>
+      </w:r>
+    </w:p>
+    <w:p>
+      <w:pPr>
+        <w:pStyle w:val="NoSpacing"/>
+      </w:pPr>
+      <w:r>
+        <w:t xml:space="preserve">The first choice after data cleaning one can do is to </w:t>
+      </w:r>
+      <w:r>
+        <w:t xml:space="preserve">select the models, supervised models tend to do better on many cases as we </w:t>
+      </w:r>
+      <w:r>
+        <w:t>often want to find out how likely a thing is when other factors are true</w:t>
+      </w:r>
+      <w:r>
+        <w:t xml:space="preserve">. </w:t>
+      </w:r>
+      <w:r>
+        <w:t xml:space="preserve"> </w:t>
+      </w:r>
+      <w:r>
+        <w:t xml:space="preserve">On the other </w:t>
+      </w:r>
+      <w:proofErr w:type="gramStart"/>
+      <w:r>
+        <w:t>hand</w:t>
+      </w:r>
+      <w:proofErr w:type="gramEnd"/>
+      <w:r>
+        <w:t xml:space="preserve"> unsupervised models </w:t>
+      </w:r>
+      <w:r>
+        <w:t>are better at finding general relations, those may not show the data</w:t>
+      </w:r>
+      <w:r>
+        <w:t xml:space="preserve"> with interest points we</w:t>
+      </w:r>
+      <w:r>
+        <w:t xml:space="preserve"> are looking for a</w:t>
+      </w:r>
+      <w:r>
+        <w:t xml:space="preserve">lthough this can be </w:t>
+      </w:r>
+      <w:r>
+        <w:t>improved by modifying hyperparameters until we get our targets.</w:t>
+      </w:r>
+    </w:p>
+    <w:p>
+      <w:pPr>
+        <w:pStyle w:val="NoSpacing"/>
+      </w:pPr>
+      <w:r>
+        <w:t xml:space="preserve">Since we did decide on a target on the dataset, the focus will be the </w:t>
+      </w:r>
+      <w:proofErr w:type="spellStart"/>
+      <w:r>
+        <w:t>the</w:t>
+      </w:r>
+      <w:proofErr w:type="spellEnd"/>
+      <w:r>
+        <w:t xml:space="preserve"> </w:t>
+      </w:r>
+      <w:r>
+        <w:t>supervised, but doing an unsupervised model can also be interesting</w:t>
+      </w:r>
+      <w:r>
+        <w:t xml:space="preserve"> in understanding the </w:t>
+      </w:r>
+      <w:r>
+        <w:t>factor connections.</w:t>
+      </w:r>
+    </w:p>
+    <w:p>
+      <w:pPr>
+        <w:pStyle w:val="NoSpacing"/>
+      </w:pPr>
+    </w:p>
+    <w:p>
+      <w:pPr>
+        <w:pStyle w:val="NoSpacing"/>
+      </w:pPr>
+      <w:r>
+        <w:t xml:space="preserve">As for the type of model </w:t>
+      </w:r>
+      <w:proofErr w:type="gramStart"/>
+      <w:r>
+        <w:t>thee</w:t>
+      </w:r>
+      <w:proofErr w:type="gramEnd"/>
+      <w:r>
+        <w:t xml:space="preserve"> choice of main factor as attrition makes it </w:t>
+      </w:r>
+      <w:r>
+        <w:t xml:space="preserve">most interesting to do a prediction model, classification would be better </w:t>
+      </w:r>
+      <w:r>
+        <w:t xml:space="preserve">fit for </w:t>
+      </w:r>
+      <w:r>
+        <w:t xml:space="preserve">something as </w:t>
+      </w:r>
+      <w:proofErr w:type="spellStart"/>
+      <w:r>
+        <w:t>JobSatisfaction</w:t>
+      </w:r>
+      <w:proofErr w:type="spellEnd"/>
+      <w:r>
+        <w:t>, or other linear values. Clustering could also be another interesting option that could show relation between multiple factors</w:t>
+      </w:r>
+      <w:r>
+        <w:t xml:space="preserve"> creating groups of similar rows</w:t>
+      </w:r>
+      <w:r>
+        <w:t>.</w:t>
+      </w:r>
+    </w:p>
+    <w:p>
+      <w:pPr>
+        <w:pStyle w:val="NoSpacing"/>
+      </w:pPr>
+    </w:p>
+    <w:p>
+      <w:pPr>
+        <w:pStyle w:val="NoSpacing"/>
+      </w:pPr>
+      <w:r>
+        <w:t xml:space="preserve">Any model we choose has multiple hyperparameters that the ideal results vary by </w:t>
+      </w:r>
+      <w:r>
+        <w:t>dataset, as such they needed tuning as seen bellow.</w:t>
+      </w:r>
+    </w:p>
+    <w:p>
+      <w:pPr>
+        <w:pStyle w:val="NoSpacing"/>
       </w:pPr>
       <w:r>
         <w:br w:type="page"/>
@@ -958,6 +1123,9 @@
         <w:ind w:left="765"/>
       </w:pPr>
       <w:r>
+        <w:rPr>
+          <w:noProof/>
+        </w:rPr>
         <w:drawing>
           <wp:anchor distT="0" distB="0" distL="114300" distR="114300" simplePos="0" relativeHeight="251660288" behindDoc="0" locked="0" layoutInCell="1" allowOverlap="1" wp14:anchorId="36F947A9" wp14:editId="1464A6E5">
             <wp:simplePos x="0" y="0"/>
@@ -1068,6 +1236,9 @@
         <w:ind w:left="765"/>
       </w:pPr>
       <w:r>
+        <w:rPr>
+          <w:noProof/>
+        </w:rPr>
         <w:drawing>
           <wp:inline distT="0" distB="0" distL="0" distR="0" wp14:anchorId="6B8F11EE" wp14:editId="6AAFBA5D">
             <wp:extent cx="1876687" cy="1505160"/>
@@ -1131,10 +1302,7 @@
       </w:r>
       <w:proofErr w:type="spellEnd"/>
       <w:r>
-        <w:t xml:space="preserve"> for</w:t>
-      </w:r>
-      <w:r>
-        <w:t xml:space="preserve"> Attrition</w:t>
+        <w:t xml:space="preserve"> for Attrition</w:t>
       </w:r>
     </w:p>
     <w:p>
@@ -1191,6 +1359,9 @@
         <w:ind w:left="765"/>
       </w:pPr>
       <w:r>
+        <w:rPr>
+          <w:noProof/>
+        </w:rPr>
         <w:drawing>
           <wp:anchor distT="0" distB="0" distL="114300" distR="114300" simplePos="0" relativeHeight="251661312" behindDoc="0" locked="0" layoutInCell="1" allowOverlap="1" wp14:anchorId="1134999B" wp14:editId="37364745">
             <wp:simplePos x="0" y="0"/>
@@ -1254,10 +1425,7 @@
         <w:t xml:space="preserve"> </w:t>
       </w:r>
       <w:r>
-        <w:t xml:space="preserve">cluster of </w:t>
-      </w:r>
-      <w:r>
-        <w:t>17</w:t>
+        <w:t>cluster of 17</w:t>
       </w:r>
       <w:r>
         <w:t>, a failed experiment to fit productivity in a cluster</w:t>
@@ -3113,6 +3281,15 @@
       <w:szCs w:val="32"/>
     </w:rPr>
   </w:style>
+  <w:style w:type="paragraph" w:styleId="NoSpacing">
+    <w:name w:val="No Spacing"/>
+    <w:uiPriority w:val="1"/>
+    <w:qFormat/>
+    <w:rsid w:val="00F516DC"/>
+    <w:pPr>
+      <w:spacing w:after="0" w:line="240" w:lineRule="auto"/>
+    </w:pPr>
+  </w:style>
 </w:styles>
 </file>
 

</xml_diff>

<commit_message>
Testing F1 weighted, unsure will be done for delivery
</commit_message>
<xml_diff>
--- a/ML_CA2_Word.docx
+++ b/ML_CA2_Word.docx
@@ -366,7 +366,11 @@
           <w:tcPr>
             <w:tcW w:w="6753" w:type="dxa"/>
           </w:tcPr>
-          <w:p/>
+          <w:p>
+            <w:r>
+              <w:t>07/01/2024</w:t>
+            </w:r>
+          </w:p>
         </w:tc>
       </w:tr>
     </w:tbl>
@@ -529,11 +533,9 @@
       </w:r>
     </w:p>
     <w:p>
-      <w:proofErr w:type="gramStart"/>
-      <w:r>
-        <w:t>First</w:t>
-      </w:r>
-      <w:proofErr w:type="gramEnd"/>
+      <w:r>
+        <w:t>First,</w:t>
+      </w:r>
       <w:r>
         <w:t xml:space="preserve"> we </w:t>
       </w:r>
@@ -901,11 +903,9 @@
       <w:r>
         <w:t xml:space="preserve">On the other </w:t>
       </w:r>
-      <w:proofErr w:type="gramStart"/>
-      <w:r>
-        <w:t>hand</w:t>
-      </w:r>
-      <w:proofErr w:type="gramEnd"/>
+      <w:r>
+        <w:t>hand,</w:t>
+      </w:r>
       <w:r>
         <w:t xml:space="preserve"> unsupervised models </w:t>
       </w:r>
@@ -962,11 +962,9 @@
       <w:r>
         <w:t xml:space="preserve">As for the type of model </w:t>
       </w:r>
-      <w:proofErr w:type="gramStart"/>
-      <w:r>
-        <w:t>thee</w:t>
-      </w:r>
-      <w:proofErr w:type="gramEnd"/>
+      <w:r>
+        <w:t>the</w:t>
+      </w:r>
       <w:r>
         <w:t xml:space="preserve"> choice of main factor as attrition makes it </w:t>
       </w:r>
@@ -2232,13 +2230,78 @@
     </w:p>
     <w:p>
       <w:pPr>
+        <w:rPr>
+          <w:rFonts w:asciiTheme="majorHAnsi" w:eastAsiaTheme="majorEastAsia" w:hAnsiTheme="majorHAnsi" w:cstheme="majorBidi"/>
+          <w:spacing w:val="-10"/>
+          <w:kern w:val="28"/>
+          <w:sz w:val="56"/>
+          <w:szCs w:val="56"/>
+        </w:rPr>
+      </w:pPr>
+      <w:r>
+        <w:br w:type="page"/>
+      </w:r>
+    </w:p>
+    <w:p>
+      <w:pPr>
         <w:pStyle w:val="Title"/>
       </w:pPr>
       <w:r>
+        <w:lastRenderedPageBreak/>
         <w:t>Conclusion</w:t>
       </w:r>
     </w:p>
-    <w:p/>
+    <w:p>
+      <w:r>
+        <w:t xml:space="preserve">It is interesting to </w:t>
+      </w:r>
+      <w:r>
+        <w:t>how clusters meet differently in PCA</w:t>
+      </w:r>
+      <w:r>
+        <w:t xml:space="preserve"> as an unsupervised algorithm against the supervised </w:t>
+      </w:r>
+      <w:proofErr w:type="spellStart"/>
+      <w:r>
+        <w:t>xboost</w:t>
+      </w:r>
+      <w:proofErr w:type="spellEnd"/>
+      <w:r>
+        <w:t xml:space="preserve">, where the </w:t>
+      </w:r>
+      <w:r>
+        <w:t>highest relations with our later selected</w:t>
+      </w:r>
+      <w:r>
+        <w:t xml:space="preserve"> factors are mostly financial (seen in Fig2) for the unsupervised against </w:t>
+      </w:r>
+      <w:r>
+        <w:t>our supervised where those are still important factors</w:t>
+      </w:r>
+      <w:r>
+        <w:t xml:space="preserve">, for the balanced classes they do stay in the monetary realm </w:t>
+      </w:r>
+      <w:r>
+        <w:t xml:space="preserve">and have a better multi class accuracy, while for the unbalanced classes </w:t>
+      </w:r>
+      <w:r>
+        <w:t xml:space="preserve">we have </w:t>
+      </w:r>
+      <w:proofErr w:type="spellStart"/>
+      <w:r>
+        <w:t>EnvironmentSatisfaction</w:t>
+      </w:r>
+      <w:proofErr w:type="spellEnd"/>
+      <w:r>
+        <w:t xml:space="preserve"> as the most imp</w:t>
+      </w:r>
+      <w:r>
+        <w:t xml:space="preserve">ortant factor but the capacity to guess the </w:t>
+      </w:r>
+      <w:r>
+        <w:t>person leaving is very low in it.</w:t>
+      </w:r>
+    </w:p>
     <w:p/>
     <w:sectPr>
       <w:pgSz w:w="11906" w:h="16838"/>

</xml_diff>

<commit_message>
modifications and final to deliver model
</commit_message>
<xml_diff>
--- a/ML_CA2_Word.docx
+++ b/ML_CA2_Word.docx
@@ -930,15 +930,13 @@
         <w:pStyle w:val="NoSpacing"/>
       </w:pPr>
       <w:r>
-        <w:t xml:space="preserve">Since we did decide on a target on the dataset, the focus will be the </w:t>
-      </w:r>
-      <w:proofErr w:type="spellStart"/>
-      <w:r>
-        <w:t>the</w:t>
-      </w:r>
-      <w:proofErr w:type="spellEnd"/>
-      <w:r>
-        <w:t xml:space="preserve"> </w:t>
+        <w:t xml:space="preserve">Since we did decide on a target on the dataset, the focus will be </w:t>
+      </w:r>
+      <w:r>
+        <w:t xml:space="preserve">on </w:t>
+      </w:r>
+      <w:r>
+        <w:t xml:space="preserve">the </w:t>
       </w:r>
       <w:r>
         <w:t>supervised, but doing an unsupervised model can also be interesting</w:t>
@@ -1906,6 +1904,15 @@
       </w:r>
       <w:r>
         <w:t xml:space="preserve">. </w:t>
+      </w:r>
+      <w:r>
+        <w:t xml:space="preserve"> Looking at the confusion matrix the </w:t>
+      </w:r>
+      <w:r>
+        <w:t xml:space="preserve">main category we see is 1 (no attrition), this means that </w:t>
+      </w:r>
+      <w:r>
+        <w:t>more than the other factors this are the factors why people stay in the company.</w:t>
       </w:r>
     </w:p>
     <w:p>
@@ -2301,8 +2308,15 @@
       <w:r>
         <w:t>person leaving is very low in it.</w:t>
       </w:r>
-    </w:p>
-    <w:p/>
+      <w:r>
+        <w:t xml:space="preserve"> </w:t>
+      </w:r>
+    </w:p>
+    <w:p>
+      <w:r>
+        <w:t>This should present the costumer the fact that a good environment is the way to keep people, and offering better pay is likely to keep those who are not as sensible to it.</w:t>
+      </w:r>
+    </w:p>
     <w:sectPr>
       <w:pgSz w:w="11906" w:h="16838"/>
       <w:pgMar w:top="1134" w:right="1134" w:bottom="1134" w:left="1134" w:header="709" w:footer="709" w:gutter="0"/>

</xml_diff>